<commit_message>
tp es logstash derniere journee de formation
</commit_message>
<xml_diff>
--- a/cours/37_elasticsearch/tp/captures_ecran.docx
+++ b/cours/37_elasticsearch/tp/captures_ecran.docx
@@ -86,12 +86,22 @@
         </w:drawing>
       </w:r>
     </w:p>
+    <w:p/>
+    <w:p/>
+    <w:p/>
+    <w:p/>
+    <w:p/>
+    <w:p/>
+    <w:p/>
+    <w:p/>
+    <w:p/>
+    <w:p/>
+    <w:p/>
     <w:p>
       <w:r>
         <w:rPr>
           <w:noProof/>
         </w:rPr>
-        <w:lastRenderedPageBreak/>
         <w:drawing>
           <wp:inline distT="0" distB="0" distL="0" distR="0" wp14:anchorId="4B0A03A1" wp14:editId="54C84CF3">
             <wp:extent cx="5760720" cy="4483100"/>
@@ -134,6 +144,7 @@
         <w:rPr>
           <w:noProof/>
         </w:rPr>
+        <w:lastRenderedPageBreak/>
         <w:drawing>
           <wp:inline distT="0" distB="0" distL="0" distR="0" wp14:anchorId="7F6B8567" wp14:editId="65E5D12F">
             <wp:extent cx="5760720" cy="4200525"/>
@@ -176,7 +187,6 @@
         <w:rPr>
           <w:noProof/>
         </w:rPr>
-        <w:lastRenderedPageBreak/>
         <w:drawing>
           <wp:inline distT="0" distB="0" distL="0" distR="0" wp14:anchorId="0AF4351D" wp14:editId="6688329C">
             <wp:extent cx="5760720" cy="2882900"/>
@@ -219,6 +229,7 @@
         <w:rPr>
           <w:noProof/>
         </w:rPr>
+        <w:lastRenderedPageBreak/>
         <w:drawing>
           <wp:inline distT="0" distB="0" distL="0" distR="0" wp14:anchorId="7B64F654" wp14:editId="6CDC38A4">
             <wp:extent cx="5760720" cy="1731645"/>
@@ -297,9 +308,102 @@
           </wp:inline>
         </w:drawing>
       </w:r>
+    </w:p>
+    <w:p/>
+    <w:p/>
+    <w:p/>
+    <w:p/>
+    <w:p>
+      <w:r>
+        <w:rPr>
+          <w:noProof/>
+        </w:rPr>
+        <w:drawing>
+          <wp:inline distT="0" distB="0" distL="0" distR="0" wp14:anchorId="4F8DBE9B" wp14:editId="46E99872">
+            <wp:extent cx="5760720" cy="279400"/>
+            <wp:effectExtent l="0" t="0" r="0" b="6350"/>
+            <wp:docPr id="8" name="Image 8"/>
+            <wp:cNvGraphicFramePr>
+              <a:graphicFrameLocks xmlns:a="http://schemas.openxmlformats.org/drawingml/2006/main" noChangeAspect="1"/>
+            </wp:cNvGraphicFramePr>
+            <a:graphic xmlns:a="http://schemas.openxmlformats.org/drawingml/2006/main">
+              <a:graphicData uri="http://schemas.openxmlformats.org/drawingml/2006/picture">
+                <pic:pic xmlns:pic="http://schemas.openxmlformats.org/drawingml/2006/picture">
+                  <pic:nvPicPr>
+                    <pic:cNvPr id="1" name=""/>
+                    <pic:cNvPicPr/>
+                  </pic:nvPicPr>
+                  <pic:blipFill>
+                    <a:blip r:embed="rId11"/>
+                    <a:stretch>
+                      <a:fillRect/>
+                    </a:stretch>
+                  </pic:blipFill>
+                  <pic:spPr>
+                    <a:xfrm>
+                      <a:off x="0" y="0"/>
+                      <a:ext cx="5760720" cy="279400"/>
+                    </a:xfrm>
+                    <a:prstGeom prst="rect">
+                      <a:avLst/>
+                    </a:prstGeom>
+                  </pic:spPr>
+                </pic:pic>
+              </a:graphicData>
+            </a:graphic>
+          </wp:inline>
+        </w:drawing>
+      </w:r>
+    </w:p>
+    <w:p/>
+    <w:p>
+      <w:r>
+        <w:rPr>
+          <w:noProof/>
+        </w:rPr>
+        <w:lastRenderedPageBreak/>
+        <w:drawing>
+          <wp:inline distT="0" distB="0" distL="0" distR="0" wp14:anchorId="09CDF61B" wp14:editId="3D671EEF">
+            <wp:extent cx="3933825" cy="5029200"/>
+            <wp:effectExtent l="0" t="0" r="9525" b="0"/>
+            <wp:docPr id="9" name="Image 9"/>
+            <wp:cNvGraphicFramePr>
+              <a:graphicFrameLocks xmlns:a="http://schemas.openxmlformats.org/drawingml/2006/main" noChangeAspect="1"/>
+            </wp:cNvGraphicFramePr>
+            <a:graphic xmlns:a="http://schemas.openxmlformats.org/drawingml/2006/main">
+              <a:graphicData uri="http://schemas.openxmlformats.org/drawingml/2006/picture">
+                <pic:pic xmlns:pic="http://schemas.openxmlformats.org/drawingml/2006/picture">
+                  <pic:nvPicPr>
+                    <pic:cNvPr id="1" name=""/>
+                    <pic:cNvPicPr/>
+                  </pic:nvPicPr>
+                  <pic:blipFill>
+                    <a:blip r:embed="rId12"/>
+                    <a:stretch>
+                      <a:fillRect/>
+                    </a:stretch>
+                  </pic:blipFill>
+                  <pic:spPr>
+                    <a:xfrm>
+                      <a:off x="0" y="0"/>
+                      <a:ext cx="3933825" cy="5029200"/>
+                    </a:xfrm>
+                    <a:prstGeom prst="rect">
+                      <a:avLst/>
+                    </a:prstGeom>
+                  </pic:spPr>
+                </pic:pic>
+              </a:graphicData>
+            </a:graphic>
+          </wp:inline>
+        </w:drawing>
+      </w:r>
       <w:bookmarkStart w:id="0" w:name="_GoBack"/>
       <w:bookmarkEnd w:id="0"/>
     </w:p>
+    <w:p/>
+    <w:p/>
+    <w:p/>
     <w:sectPr>
       <w:pgSz w:w="11906" w:h="16838"/>
       <w:pgMar w:top="1417" w:right="1417" w:bottom="1417" w:left="1417" w:header="708" w:footer="708" w:gutter="0"/>

</xml_diff>